<commit_message>
Actulizacion del Project Charter e implementacion de registro de pokemons a traves de la API
</commit_message>
<xml_diff>
--- a/TP-Final/Enciclopedia-Pokemon-Project-Charter.docx
+++ b/TP-Final/Enciclopedia-Pokemon-Project-Charter.docx
@@ -79,16 +79,8 @@
         <w:rPr>
           <w:lang w:val="es-AR"/>
         </w:rPr>
-        <w:t xml:space="preserve"> Franco Geremia y Facundo </w:t>
-      </w:r>
-      <w:proofErr w:type="spellStart"/>
-      <w:r>
-        <w:rPr>
-          <w:lang w:val="es-AR"/>
-        </w:rPr>
-        <w:t>Facello</w:t>
-      </w:r>
-      <w:proofErr w:type="spellEnd"/>
+        <w:t xml:space="preserve"> Franco Geremia y Facundo Facello</w:t>
+      </w:r>
     </w:p>
     <w:p>
       <w:pPr>
@@ -130,7 +122,7 @@
         <w:rPr>
           <w:lang w:val="es-AR"/>
         </w:rPr>
-        <w:t>20</w:t>
+        <w:t>31</w:t>
       </w:r>
       <w:r>
         <w:rPr>
@@ -232,7 +224,19 @@
         <w:rPr>
           <w:lang w:val="es-AR"/>
         </w:rPr>
-        <w:t>sobre Pokémon</w:t>
+        <w:t>(</w:t>
+      </w:r>
+      <w:r>
+        <w:rPr>
+          <w:lang w:val="es-AR"/>
+        </w:rPr>
+        <w:t>Numero, t</w:t>
+      </w:r>
+      <w:r>
+        <w:rPr>
+          <w:lang w:val="es-AR"/>
+        </w:rPr>
+        <w:t>ipo, habilidades, apariencia)</w:t>
       </w:r>
       <w:r>
         <w:rPr>
@@ -244,57 +248,13 @@
         <w:rPr>
           <w:lang w:val="es-AR"/>
         </w:rPr>
-        <w:t>(</w:t>
-      </w:r>
-      <w:r>
-        <w:rPr>
-          <w:lang w:val="es-AR"/>
-        </w:rPr>
-        <w:t>C</w:t>
-      </w:r>
-      <w:r>
-        <w:rPr>
-          <w:lang w:val="es-AR"/>
-        </w:rPr>
-        <w:t>ualquier dato que sea un atributo de un</w:t>
-      </w:r>
-      <w:r>
-        <w:rPr>
-          <w:lang w:val="es-AR"/>
-        </w:rPr>
-        <w:t>o</w:t>
-      </w:r>
-      <w:r>
-        <w:rPr>
-          <w:lang w:val="es-AR"/>
-        </w:rPr>
-        <w:t xml:space="preserve">, como nombre, tipo, </w:t>
-      </w:r>
-      <w:r>
-        <w:rPr>
-          <w:lang w:val="es-AR"/>
-        </w:rPr>
-        <w:t>habilidades</w:t>
-      </w:r>
-      <w:r>
-        <w:rPr>
-          <w:lang w:val="es-AR"/>
-        </w:rPr>
-        <w:t xml:space="preserve">, apariencia, </w:t>
-      </w:r>
-      <w:proofErr w:type="spellStart"/>
-      <w:r>
-        <w:rPr>
-          <w:lang w:val="es-AR"/>
-        </w:rPr>
-        <w:t>etc</w:t>
-      </w:r>
-      <w:proofErr w:type="spellEnd"/>
-      <w:r>
-        <w:rPr>
-          <w:lang w:val="es-AR"/>
-        </w:rPr>
-        <w:t>)</w:t>
+        <w:t xml:space="preserve">sobre Pokémon </w:t>
+      </w:r>
+      <w:r>
+        <w:rPr>
+          <w:lang w:val="es-AR"/>
+        </w:rPr>
+        <w:t>utilizando sus nombres</w:t>
       </w:r>
       <w:r>
         <w:rPr>
@@ -318,13 +278,7 @@
         <w:rPr>
           <w:lang w:val="es-AR"/>
         </w:rPr>
-        <w:t>Pokémon</w:t>
-      </w:r>
-      <w:r>
-        <w:rPr>
-          <w:lang w:val="es-AR"/>
-        </w:rPr>
-        <w:t xml:space="preserve"> en un</w:t>
+        <w:t>Pokémon en un</w:t>
       </w:r>
       <w:r>
         <w:rPr>
@@ -348,21 +302,7 @@
         <w:rPr>
           <w:lang w:val="es-AR"/>
         </w:rPr>
-        <w:t xml:space="preserve"> Cuando el usuario realice una consulta el resultado obtenido debería ser mostrado en un </w:t>
-      </w:r>
-      <w:proofErr w:type="spellStart"/>
-      <w:r>
-        <w:rPr>
-          <w:lang w:val="es-AR"/>
-        </w:rPr>
-        <w:t>layout</w:t>
-      </w:r>
-      <w:proofErr w:type="spellEnd"/>
-      <w:r>
-        <w:rPr>
-          <w:lang w:val="es-AR"/>
-        </w:rPr>
-        <w:t xml:space="preserve"> definido </w:t>
+        <w:t xml:space="preserve"> Cuando el usuario realice una consulta el resultado obtenido debería ser mostrado en un layout definido </w:t>
       </w:r>
       <w:r>
         <w:rPr>
@@ -724,21 +664,7 @@
             <w:rStyle w:val="Hyperlink"/>
             <w:lang w:val="es-AR"/>
           </w:rPr>
-          <w:t>Poké</w:t>
-        </w:r>
-        <w:r>
-          <w:rPr>
-            <w:rStyle w:val="Hyperlink"/>
-            <w:lang w:val="es-AR"/>
-          </w:rPr>
-          <w:t>A</w:t>
-        </w:r>
-        <w:r>
-          <w:rPr>
-            <w:rStyle w:val="Hyperlink"/>
-            <w:lang w:val="es-AR"/>
-          </w:rPr>
-          <w:t>PI</w:t>
+          <w:t>PokéAPI</w:t>
         </w:r>
       </w:hyperlink>
       <w:r>

</xml_diff>